<commit_message>
Changed resume and index to use my repository for EEGExtract
</commit_message>
<xml_diff>
--- a/img/Resume2022.docx
+++ b/img/Resume2022.docx
@@ -204,23 +204,7 @@
           <w:rFonts w:ascii="Cambria" w:hAnsi="Cambria"/>
           <w:szCs w:val="24"/>
         </w:rPr>
-        <w:t xml:space="preserve">East Lansing, MI       ▵    </w:t>
-      </w:r>
-      <w:proofErr w:type="gramStart"/>
-      <w:r>
-        <w:rPr>
-          <w:rFonts w:ascii="Cambria" w:hAnsi="Cambria"/>
-          <w:szCs w:val="24"/>
-        </w:rPr>
-        <w:t xml:space="preserve">   (</w:t>
-      </w:r>
-      <w:proofErr w:type="gramEnd"/>
-      <w:r>
-        <w:rPr>
-          <w:rFonts w:ascii="Cambria" w:hAnsi="Cambria"/>
-          <w:szCs w:val="24"/>
-        </w:rPr>
-        <w:t xml:space="preserve">231) 492-7302     ▵        </w:t>
+        <w:t xml:space="preserve">East Lansing, MI       ▵       (231) 492-7302     ▵        </w:t>
       </w:r>
       <w:hyperlink r:id="rId6">
         <w:r>
@@ -311,23 +295,7 @@
           <w:rFonts w:cs="Times New Roman"/>
           <w:sz w:val="22"/>
         </w:rPr>
-        <w:t xml:space="preserve">Full-stack developer specializing in cognitive assessment (using Python, JavaScript, </w:t>
-      </w:r>
-      <w:proofErr w:type="spellStart"/>
-      <w:r>
-        <w:rPr>
-          <w:rFonts w:cs="Times New Roman"/>
-          <w:sz w:val="22"/>
-        </w:rPr>
-        <w:t>Matlab</w:t>
-      </w:r>
-      <w:proofErr w:type="spellEnd"/>
-      <w:r>
-        <w:rPr>
-          <w:rFonts w:cs="Times New Roman"/>
-          <w:sz w:val="22"/>
-        </w:rPr>
-        <w:t xml:space="preserve">, E-prime, and Qualtrics) </w:t>
+        <w:t xml:space="preserve">Full-stack developer specializing in cognitive assessment (using Python, JavaScript, Matlab, E-prime, and Qualtrics) </w:t>
       </w:r>
       <w:r>
         <w:rPr>
@@ -341,39 +309,7 @@
           <w:rFonts w:cs="Times New Roman"/>
           <w:sz w:val="22"/>
         </w:rPr>
-        <w:t xml:space="preserve"> Quantitative and qualitative data analysis (using Python, R/</w:t>
-      </w:r>
-      <w:proofErr w:type="spellStart"/>
-      <w:r>
-        <w:rPr>
-          <w:rFonts w:cs="Times New Roman"/>
-          <w:sz w:val="22"/>
-        </w:rPr>
-        <w:t>Rstudio</w:t>
-      </w:r>
-      <w:proofErr w:type="spellEnd"/>
-      <w:r>
-        <w:rPr>
-          <w:rFonts w:cs="Times New Roman"/>
-          <w:sz w:val="22"/>
-        </w:rPr>
-        <w:t xml:space="preserve">, SPSS, </w:t>
-      </w:r>
-      <w:proofErr w:type="spellStart"/>
-      <w:r>
-        <w:rPr>
-          <w:rFonts w:cs="Times New Roman"/>
-          <w:sz w:val="22"/>
-        </w:rPr>
-        <w:t>Matlab</w:t>
-      </w:r>
-      <w:proofErr w:type="spellEnd"/>
-      <w:r>
-        <w:rPr>
-          <w:rFonts w:cs="Times New Roman"/>
-          <w:sz w:val="22"/>
-        </w:rPr>
-        <w:t xml:space="preserve">, and Excel) </w:t>
+        <w:t xml:space="preserve"> Quantitative and qualitative data analysis (using Python, R/Rstudio, SPSS, Matlab, and Excel) </w:t>
       </w:r>
       <w:r>
         <w:rPr>
@@ -401,23 +337,7 @@
           <w:rFonts w:cs="Times New Roman"/>
           <w:sz w:val="22"/>
         </w:rPr>
-        <w:t xml:space="preserve"> API (</w:t>
-      </w:r>
-      <w:proofErr w:type="spellStart"/>
-      <w:r>
-        <w:rPr>
-          <w:rFonts w:cs="Times New Roman"/>
-          <w:sz w:val="22"/>
-        </w:rPr>
-        <w:t>FastAPI</w:t>
-      </w:r>
-      <w:proofErr w:type="spellEnd"/>
-      <w:r>
-        <w:rPr>
-          <w:rFonts w:cs="Times New Roman"/>
-          <w:sz w:val="22"/>
-        </w:rPr>
-        <w:t>)</w:t>
+        <w:t xml:space="preserve"> API (FastAPI)</w:t>
       </w:r>
       <w:r>
         <w:rPr>
@@ -698,7 +618,6 @@
         </w:rPr>
       </w:pPr>
       <w:hyperlink r:id="rId8" w:history="1">
-        <w:proofErr w:type="spellStart"/>
         <w:r>
           <w:rPr>
             <w:rStyle w:val="Hyperlink"/>
@@ -708,7 +627,6 @@
           </w:rPr>
           <w:t>EEGExtract</w:t>
         </w:r>
-        <w:proofErr w:type="spellEnd"/>
       </w:hyperlink>
       <w:r>
         <w:rPr>
@@ -757,7 +675,6 @@
         </w:rPr>
       </w:pPr>
       <w:hyperlink r:id="rId9" w:history="1">
-        <w:proofErr w:type="spellStart"/>
         <w:r>
           <w:rPr>
             <w:rStyle w:val="Hyperlink"/>
@@ -785,7 +702,6 @@
           </w:rPr>
           <w:t>Me</w:t>
         </w:r>
-        <w:proofErr w:type="spellEnd"/>
       </w:hyperlink>
       <w:r>
         <w:rPr>
@@ -820,7 +736,6 @@
         </w:rPr>
       </w:pPr>
       <w:hyperlink r:id="rId10">
-        <w:proofErr w:type="spellStart"/>
         <w:r>
           <w:rPr>
             <w:rStyle w:val="Hyperlink"/>
@@ -830,7 +745,6 @@
           </w:rPr>
           <w:t>FastAPI</w:t>
         </w:r>
-        <w:proofErr w:type="spellEnd"/>
         <w:r>
           <w:rPr>
             <w:rStyle w:val="Hyperlink"/>
@@ -889,7 +803,6 @@
         </w:rPr>
         <w:t xml:space="preserve">Integrating an API using the </w:t>
       </w:r>
-      <w:proofErr w:type="spellStart"/>
       <w:r>
         <w:rPr>
           <w:bCs/>
@@ -909,15 +822,7 @@
           <w:bCs/>
           <w:sz w:val="22"/>
         </w:rPr>
-        <w:t>Me</w:t>
-      </w:r>
-      <w:proofErr w:type="spellEnd"/>
-      <w:r>
-        <w:rPr>
-          <w:bCs/>
-          <w:sz w:val="22"/>
-        </w:rPr>
-        <w:t xml:space="preserve"> project. Uses a relation</w:t>
+        <w:t>Me project. Uses a relation</w:t>
       </w:r>
       <w:r>
         <w:rPr>
@@ -931,39 +836,7 @@
           <w:bCs/>
           <w:sz w:val="22"/>
         </w:rPr>
-        <w:t xml:space="preserve"> database (</w:t>
-      </w:r>
-      <w:proofErr w:type="spellStart"/>
-      <w:r>
-        <w:rPr>
-          <w:bCs/>
-          <w:sz w:val="22"/>
-        </w:rPr>
-        <w:t>SQLight</w:t>
-      </w:r>
-      <w:proofErr w:type="spellEnd"/>
-      <w:r>
-        <w:rPr>
-          <w:bCs/>
-          <w:sz w:val="22"/>
-        </w:rPr>
-        <w:t>), API (</w:t>
-      </w:r>
-      <w:proofErr w:type="spellStart"/>
-      <w:r>
-        <w:rPr>
-          <w:bCs/>
-          <w:sz w:val="22"/>
-        </w:rPr>
-        <w:t>FastAPI</w:t>
-      </w:r>
-      <w:proofErr w:type="spellEnd"/>
-      <w:r>
-        <w:rPr>
-          <w:bCs/>
-          <w:sz w:val="22"/>
-        </w:rPr>
-        <w:t>), Python, JavaScript, CSS, and HTML.</w:t>
+        <w:t xml:space="preserve"> database (SQLight), API (FastAPI), Python, JavaScript, CSS, and HTML.</w:t>
       </w:r>
     </w:p>
     <w:p>
@@ -975,7 +848,6 @@
         </w:rPr>
       </w:pPr>
       <w:hyperlink r:id="rId11">
-        <w:proofErr w:type="spellStart"/>
         <w:r>
           <w:rPr>
             <w:rStyle w:val="Hyperlink"/>
@@ -985,7 +857,6 @@
           </w:rPr>
           <w:t>CVT_Logistic_Analysis</w:t>
         </w:r>
-        <w:proofErr w:type="spellEnd"/>
       </w:hyperlink>
       <w:r>
         <w:rPr>
@@ -995,19 +866,11 @@
         </w:rPr>
         <w:t xml:space="preserve"> – </w:t>
       </w:r>
-      <w:proofErr w:type="spellStart"/>
-      <w:r>
-        <w:rPr>
-          <w:sz w:val="22"/>
-        </w:rPr>
-        <w:t>Matlab</w:t>
-      </w:r>
-      <w:proofErr w:type="spellEnd"/>
-      <w:r>
-        <w:rPr>
-          <w:sz w:val="22"/>
-        </w:rPr>
-        <w:t xml:space="preserve"> library implementing per-subject binary logistical regression analysis.</w:t>
+      <w:r>
+        <w:rPr>
+          <w:sz w:val="22"/>
+        </w:rPr>
+        <w:t>Matlab library implementing per-subject binary logistical regression analysis.</w:t>
       </w:r>
     </w:p>
     <w:p>
@@ -1528,16 +1391,8 @@
           <w:sz w:val="22"/>
         </w:rPr>
         <w:tab/>
-      </w:r>
-      <w:proofErr w:type="spellStart"/>
-      <w:r>
-        <w:rPr>
-          <w:rFonts w:cs="Times New Roman"/>
-          <w:sz w:val="22"/>
-        </w:rPr>
         <w:t>FreeCodeCamp</w:t>
       </w:r>
-      <w:proofErr w:type="spellEnd"/>
     </w:p>
     <w:p>
       <w:pPr>
@@ -1599,16 +1454,8 @@
           <w:sz w:val="22"/>
         </w:rPr>
         <w:tab/>
-      </w:r>
-      <w:proofErr w:type="spellStart"/>
-      <w:r>
-        <w:rPr>
-          <w:rFonts w:cs="Times New Roman"/>
-          <w:sz w:val="22"/>
-        </w:rPr>
         <w:t>FreeCodeCamp</w:t>
       </w:r>
-      <w:proofErr w:type="spellEnd"/>
     </w:p>
     <w:p>
       <w:pPr>
@@ -1689,21 +1536,7 @@
           <w:sz w:val="22"/>
         </w:rPr>
         <w:tab/>
-        <w:t xml:space="preserve">       Cognitive Control </w:t>
-      </w:r>
-      <w:proofErr w:type="spellStart"/>
-      <w:r>
-        <w:rPr>
-          <w:sz w:val="22"/>
-        </w:rPr>
-        <w:t>Neurolab</w:t>
-      </w:r>
-      <w:proofErr w:type="spellEnd"/>
-      <w:r>
-        <w:rPr>
-          <w:sz w:val="22"/>
-        </w:rPr>
-        <w:t>, Principal Investigator: Susan Ravizza.</w:t>
+        <w:t xml:space="preserve">       Cognitive Control Neurolab, Principal Investigator: Susan Ravizza.</w:t>
       </w:r>
     </w:p>
     <w:p>
@@ -1745,21 +1578,7 @@
         <w:rPr>
           <w:sz w:val="22"/>
         </w:rPr>
-        <w:t xml:space="preserve">Built and deployed research experiments via Python, JavaScript, </w:t>
-      </w:r>
-      <w:proofErr w:type="spellStart"/>
-      <w:r>
-        <w:rPr>
-          <w:sz w:val="22"/>
-        </w:rPr>
-        <w:t>Matlab</w:t>
-      </w:r>
-      <w:proofErr w:type="spellEnd"/>
-      <w:r>
-        <w:rPr>
-          <w:sz w:val="22"/>
-        </w:rPr>
-        <w:t>, E-Prime, and Qualtrics which allowed for testing research questions on demographics both within and outside the greater Lansing area.</w:t>
+        <w:t>Built and deployed research experiments via Python, JavaScript, Matlab, E-Prime, and Qualtrics which allowed for testing research questions on demographics both within and outside the greater Lansing area.</w:t>
       </w:r>
     </w:p>
     <w:p>
@@ -1799,21 +1618,7 @@
         <w:rPr>
           <w:sz w:val="22"/>
         </w:rPr>
-        <w:t>Recorded then analyzed data to discover trends via Python (</w:t>
-      </w:r>
-      <w:proofErr w:type="spellStart"/>
-      <w:r>
-        <w:rPr>
-          <w:sz w:val="22"/>
-        </w:rPr>
-        <w:t>Numpy</w:t>
-      </w:r>
-      <w:proofErr w:type="spellEnd"/>
-      <w:r>
-        <w:rPr>
-          <w:sz w:val="22"/>
-        </w:rPr>
-        <w:t>, Pandas,</w:t>
+        <w:t>Recorded then analyzed data to discover trends via Python (Numpy, Pandas,</w:t>
       </w:r>
       <w:r>
         <w:t xml:space="preserve"> </w:t>
@@ -1822,35 +1627,7 @@
         <w:rPr>
           <w:sz w:val="22"/>
         </w:rPr>
-        <w:t>Scikit-learn), R/</w:t>
-      </w:r>
-      <w:proofErr w:type="spellStart"/>
-      <w:r>
-        <w:rPr>
-          <w:sz w:val="22"/>
-        </w:rPr>
-        <w:t>Rstudio</w:t>
-      </w:r>
-      <w:proofErr w:type="spellEnd"/>
-      <w:r>
-        <w:rPr>
-          <w:sz w:val="22"/>
-        </w:rPr>
-        <w:t xml:space="preserve">, SPSS, </w:t>
-      </w:r>
-      <w:proofErr w:type="spellStart"/>
-      <w:r>
-        <w:rPr>
-          <w:sz w:val="22"/>
-        </w:rPr>
-        <w:t>Matlab</w:t>
-      </w:r>
-      <w:proofErr w:type="spellEnd"/>
-      <w:r>
-        <w:rPr>
-          <w:sz w:val="22"/>
-        </w:rPr>
-        <w:t>, EEGLAB, and Excel.</w:t>
+        <w:t>Scikit-learn), R/Rstudio, SPSS, Matlab, EEGLAB, and Excel.</w:t>
       </w:r>
     </w:p>
     <w:p>
@@ -1870,21 +1647,7 @@
         <w:rPr>
           <w:sz w:val="22"/>
         </w:rPr>
-        <w:t xml:space="preserve">Managed large data sets, prepared data assessments, and presented summarized data analytics at collaborator meetings, thereby aiding in </w:t>
-      </w:r>
-      <w:proofErr w:type="gramStart"/>
-      <w:r>
-        <w:rPr>
-          <w:sz w:val="22"/>
-        </w:rPr>
-        <w:t>clarity</w:t>
-      </w:r>
-      <w:proofErr w:type="gramEnd"/>
-      <w:r>
-        <w:rPr>
-          <w:sz w:val="22"/>
-        </w:rPr>
-        <w:t xml:space="preserve"> and recommending changes to projects’ design.</w:t>
+        <w:t>Managed large data sets, prepared data assessments, and presented summarized data analytics at collaborator meetings, thereby aiding in clarity and recommending changes to projects’ design.</w:t>
       </w:r>
     </w:p>
     <w:p>
@@ -2100,21 +1863,7 @@
         <w:rPr>
           <w:sz w:val="22"/>
         </w:rPr>
-        <w:t xml:space="preserve">Programmed 10+ experiment software via </w:t>
-      </w:r>
-      <w:proofErr w:type="spellStart"/>
-      <w:r>
-        <w:rPr>
-          <w:sz w:val="22"/>
-        </w:rPr>
-        <w:t>Matlab</w:t>
-      </w:r>
-      <w:proofErr w:type="spellEnd"/>
-      <w:r>
-        <w:rPr>
-          <w:sz w:val="22"/>
-        </w:rPr>
-        <w:t xml:space="preserve"> and E-Prime to match with principal investigators’ current needs then coordinated researcher assistants to acquire data promptly.</w:t>
+        <w:t>Programmed 10+ experiment software via Matlab and E-Prime to match with principal investigators’ current needs then coordinated researcher assistants to acquire data promptly.</w:t>
       </w:r>
     </w:p>
     <w:p>
@@ -2171,21 +1920,7 @@
         <w:rPr>
           <w:sz w:val="22"/>
         </w:rPr>
-        <w:t xml:space="preserve">Analyzed and assessed data via SPSS, Excel, and </w:t>
-      </w:r>
-      <w:proofErr w:type="spellStart"/>
-      <w:r>
-        <w:rPr>
-          <w:sz w:val="22"/>
-        </w:rPr>
-        <w:t>Matlab</w:t>
-      </w:r>
-      <w:proofErr w:type="spellEnd"/>
-      <w:r>
-        <w:rPr>
-          <w:sz w:val="22"/>
-        </w:rPr>
-        <w:t xml:space="preserve"> then distributed technical reports at meetings.</w:t>
+        <w:t>Analyzed and assessed data via SPSS, Excel, and Matlab then distributed technical reports at meetings.</w:t>
       </w:r>
       <w:bookmarkStart w:id="5" w:name="_Hlk101277962"/>
       <w:bookmarkEnd w:id="5"/>

</xml_diff>